<commit_message>
selecionar e editar 1.0
</commit_message>
<xml_diff>
--- a/Projeto/editar_variaveis_1.0/banco_de_documentos/Contrato - Eduardo Roberto de Castro Tedeschi.docx
+++ b/Projeto/editar_variaveis_1.0/banco_de_documentos/Contrato - Eduardo Roberto de Castro Tedeschi.docx
@@ -205,169 +205,7 @@
         <w:rPr>
           <w:rFonts w:ascii="Quattrocento Sans" w:eastAsia="Quattrocento Sans" w:hAnsi="Quattrocento Sans" w:cs="Quattrocento Sans"/>
         </w:rPr>
-        <w:t>G nº 3445</w:t>
-      </w:r>
-      <w:r>
-        <w:rPr>
-          <w:rFonts w:ascii="Quattrocento Sans" w:eastAsia="Quattrocento Sans" w:hAnsi="Quattrocento Sans" w:cs="Quattrocento Sans"/>
-        </w:rPr>
-        <w:t>5</w:t>
-      </w:r>
-      <w:r>
-        <w:rPr>
-          <w:rFonts w:ascii="Quattrocento Sans" w:eastAsia="Quattrocento Sans" w:hAnsi="Quattrocento Sans" w:cs="Quattrocento Sans"/>
-        </w:rPr>
-        <w:t>252, inscrito no CPF</w:t>
-      </w:r>
-      <w:r>
-        <w:rPr>
-          <w:rFonts w:ascii="Quattrocento Sans" w:eastAsia="Quattrocento Sans" w:hAnsi="Quattrocento Sans" w:cs="Quattrocento Sans"/>
-        </w:rPr>
-        <w:t>/MF s</w:t>
-      </w:r>
-      <w:r>
-        <w:rPr>
-          <w:rFonts w:ascii="Quattrocento Sans" w:eastAsia="Quattrocento Sans" w:hAnsi="Quattrocento Sans" w:cs="Quattrocento Sans"/>
-        </w:rPr>
-        <w:t>ob</w:t>
-      </w:r>
-      <w:r>
-        <w:rPr>
-          <w:rFonts w:ascii="Quattrocento Sans" w:eastAsia="Quattrocento Sans" w:hAnsi="Quattrocento Sans" w:cs="Quattrocento Sans"/>
-        </w:rPr>
-        <w:t xml:space="preserve"> o nº 1231214, residente</w:t>
-      </w:r>
-      <w:r>
-        <w:rPr>
-          <w:rFonts w:ascii="Quattrocento Sans" w:eastAsia="Quattrocento Sans" w:hAnsi="Quattrocento Sans" w:cs="Quattrocento Sans"/>
-        </w:rPr>
-        <w:t xml:space="preserve"> </w:t>
-      </w:r>
-      <w:r>
-        <w:rPr>
-          <w:rFonts w:ascii="Quattrocento Sans" w:eastAsia="Quattrocento Sans" w:hAnsi="Quattrocento Sans" w:cs="Quattrocento Sans"/>
-        </w:rPr>
-        <w:t>e d</w:t>
-      </w:r>
-      <w:r>
-        <w:rPr>
-          <w:rFonts w:ascii="Quattrocento Sans" w:eastAsia="Quattrocento Sans" w:hAnsi="Quattrocento Sans" w:cs="Quattrocento Sans"/>
-        </w:rPr>
-        <w:t>omiciliado à</w:t>
-      </w:r>
-      <w:r>
-        <w:rPr>
-          <w:rFonts w:ascii="Quattrocento Sans" w:eastAsia="Quattrocento Sans" w:hAnsi="Quattrocento Sans" w:cs="Quattrocento Sans"/>
-        </w:rPr>
-        <w:t xml:space="preserve"> C</w:t>
-      </w:r>
-      <w:r>
-        <w:rPr>
-          <w:rFonts w:ascii="Quattrocento Sans" w:eastAsia="Quattrocento Sans" w:hAnsi="Quattrocento Sans" w:cs="Quattrocento Sans"/>
-        </w:rPr>
-        <w:t>ap</w:t>
-      </w:r>
-      <w:r>
-        <w:rPr>
-          <w:rFonts w:ascii="Quattrocento Sans" w:eastAsia="Quattrocento Sans" w:hAnsi="Quattrocento Sans" w:cs="Quattrocento Sans"/>
-        </w:rPr>
-        <w:t>ri, 151</w:t>
-      </w:r>
-      <w:r>
-        <w:rPr>
-          <w:rFonts w:ascii="Quattrocento Sans" w:eastAsia="Quattrocento Sans" w:hAnsi="Quattrocento Sans" w:cs="Quattrocento Sans"/>
-        </w:rPr>
-        <w:t xml:space="preserve">, </w:t>
-      </w:r>
-      <w:r>
-        <w:rPr>
-          <w:rFonts w:ascii="Quattrocento Sans" w:eastAsia="Quattrocento Sans" w:hAnsi="Quattrocento Sans" w:cs="Quattrocento Sans"/>
-        </w:rPr>
-        <w:t>Mi</w:t>
-      </w:r>
-      <w:r>
-        <w:rPr>
-          <w:rFonts w:ascii="Quattrocento Sans" w:eastAsia="Quattrocento Sans" w:hAnsi="Quattrocento Sans" w:cs="Quattrocento Sans"/>
-        </w:rPr>
-        <w:t xml:space="preserve">randola </w:t>
-      </w:r>
-      <w:r>
-        <w:rPr>
-          <w:rFonts w:ascii="Quattrocento Sans" w:eastAsia="Quattrocento Sans" w:hAnsi="Quattrocento Sans" w:cs="Quattrocento Sans"/>
-        </w:rPr>
-        <w:t xml:space="preserve">- </w:t>
-      </w:r>
-      <w:r>
-        <w:rPr>
-          <w:rFonts w:ascii="Quattrocento Sans" w:eastAsia="Quattrocento Sans" w:hAnsi="Quattrocento Sans" w:cs="Quattrocento Sans"/>
-        </w:rPr>
-        <w:t>Ame</w:t>
-      </w:r>
-      <w:r>
-        <w:rPr>
-          <w:rFonts w:ascii="Quattrocento Sans" w:eastAsia="Quattrocento Sans" w:hAnsi="Quattrocento Sans" w:cs="Quattrocento Sans"/>
-        </w:rPr>
-        <w:t>ricana /</w:t>
-      </w:r>
-      <w:r>
-        <w:rPr>
-          <w:rFonts w:ascii="Quattrocento Sans" w:eastAsia="Quattrocento Sans" w:hAnsi="Quattrocento Sans" w:cs="Quattrocento Sans"/>
-        </w:rPr>
-        <w:t>SP</w:t>
-      </w:r>
-      <w:r>
-        <w:rPr>
-          <w:rFonts w:ascii="Quattrocento Sans" w:eastAsia="Quattrocento Sans" w:hAnsi="Quattrocento Sans" w:cs="Quattrocento Sans"/>
-        </w:rPr>
-        <w:t>,</w:t>
-      </w:r>
-      <w:r>
-        <w:rPr>
-          <w:rFonts w:ascii="Quattrocento Sans" w:eastAsia="Quattrocento Sans" w:hAnsi="Quattrocento Sans" w:cs="Quattrocento Sans"/>
-        </w:rPr>
-        <w:t xml:space="preserve"> </w:t>
-      </w:r>
-      <w:r>
-        <w:rPr>
-          <w:rFonts w:ascii="Quattrocento Sans" w:eastAsia="Quattrocento Sans" w:hAnsi="Quattrocento Sans" w:cs="Quattrocento Sans"/>
-        </w:rPr>
-        <w:t>CEP:</w:t>
-      </w:r>
-      <w:r>
-        <w:rPr>
-          <w:rFonts w:ascii="Quattrocento Sans" w:eastAsia="Quattrocento Sans" w:hAnsi="Quattrocento Sans" w:cs="Quattrocento Sans"/>
-        </w:rPr>
-        <w:t xml:space="preserve"> 1</w:t>
-      </w:r>
-      <w:r>
-        <w:rPr>
-          <w:rFonts w:ascii="Quattrocento Sans" w:eastAsia="Quattrocento Sans" w:hAnsi="Quattrocento Sans" w:cs="Quattrocento Sans"/>
-        </w:rPr>
-        <w:t>347885</w:t>
-      </w:r>
-      <w:r>
-        <w:rPr>
-          <w:rFonts w:ascii="Quattrocento Sans" w:eastAsia="Quattrocento Sans" w:hAnsi="Quattrocento Sans" w:cs="Quattrocento Sans"/>
-        </w:rPr>
-        <w:t>4</w:t>
-      </w:r>
-      <w:r>
-        <w:rPr>
-          <w:rFonts w:ascii="Quattrocento Sans" w:eastAsia="Quattrocento Sans" w:hAnsi="Quattrocento Sans" w:cs="Quattrocento Sans"/>
-        </w:rPr>
-        <w:t>, tel</w:t>
-      </w:r>
-      <w:r>
-        <w:rPr>
-          <w:rFonts w:ascii="Quattrocento Sans" w:eastAsia="Quattrocento Sans" w:hAnsi="Quattrocento Sans" w:cs="Quattrocento Sans"/>
-        </w:rPr>
-        <w:t>ef</w:t>
-      </w:r>
-      <w:r>
-        <w:rPr>
-          <w:rFonts w:ascii="Quattrocento Sans" w:eastAsia="Quattrocento Sans" w:hAnsi="Quattrocento Sans" w:cs="Quattrocento Sans"/>
-        </w:rPr>
-        <w:t>one: 19 993</w:t>
+        <w:t>G nº 1230</w:t>
       </w:r>
       <w:r>
         <w:rPr>
@@ -379,57 +217,214 @@
         <w:rPr>
           <w:rFonts w:ascii="Quattrocento Sans" w:eastAsia="Quattrocento Sans" w:hAnsi="Quattrocento Sans" w:cs="Quattrocento Sans"/>
         </w:rPr>
-        <w:t>9-6498, e-</w:t>
-      </w:r>
-      <w:r>
-        <w:rPr>
-          <w:rFonts w:ascii="Quattrocento Sans" w:eastAsia="Quattrocento Sans" w:hAnsi="Quattrocento Sans" w:cs="Quattrocento Sans"/>
-        </w:rPr>
-        <w:t>ma</w:t>
-      </w:r>
-      <w:r>
-        <w:rPr>
-          <w:rFonts w:ascii="Quattrocento Sans" w:eastAsia="Quattrocento Sans" w:hAnsi="Quattrocento Sans" w:cs="Quattrocento Sans"/>
-        </w:rPr>
-        <w:t>il: tedes</w:t>
-      </w:r>
-      <w:r>
-        <w:rPr>
-          <w:rFonts w:ascii="Quattrocento Sans" w:eastAsia="Quattrocento Sans" w:hAnsi="Quattrocento Sans" w:cs="Quattrocento Sans"/>
-        </w:rPr>
-        <w:t>c</w:t>
-      </w:r>
-      <w:r>
-        <w:rPr>
-          <w:rFonts w:ascii="Quattrocento Sans" w:eastAsia="Quattrocento Sans" w:hAnsi="Quattrocento Sans" w:cs="Quattrocento Sans"/>
-        </w:rPr>
-        <w:t>hi</w:t>
-      </w:r>
-      <w:r>
-        <w:t>eduar</w:t>
-      </w:r>
-      <w:r>
-        <w:rPr>
-          <w:rFonts w:ascii="Quattrocento Sans" w:eastAsia="Quattrocento Sans" w:hAnsi="Quattrocento Sans" w:cs="Quattrocento Sans"/>
-        </w:rPr>
-        <w:t>do</w:t>
-      </w:r>
-      <w:r>
-        <w:rPr>
-          <w:rFonts w:ascii="Quattrocento Sans" w:eastAsia="Quattrocento Sans" w:hAnsi="Quattrocento Sans" w:cs="Quattrocento Sans"/>
-        </w:rPr>
-        <w:t>1</w:t>
-      </w:r>
-      <w:r>
-        <w:rPr>
-          <w:rFonts w:ascii="Quattrocento Sans" w:eastAsia="Quattrocento Sans" w:hAnsi="Quattrocento Sans" w:cs="Quattrocento Sans"/>
-        </w:rPr>
-        <w:t>2@gmail.com.</w:t>
-      </w:r>
-      <w:r>
-        <w:rPr>
-          <w:rFonts w:ascii="Quattrocento Sans" w:eastAsia="Quattrocento Sans" w:hAnsi="Quattrocento Sans" w:cs="Quattrocento Sans"/>
-        </w:rPr>
+        <w:t>7423, inscrito no CP</w:t>
+      </w:r>
+      <w:r>
+        <w:rPr>
+          <w:rFonts w:ascii="Quattrocento Sans" w:eastAsia="Quattrocento Sans" w:hAnsi="Quattrocento Sans" w:cs="Quattrocento Sans"/>
+        </w:rPr>
+        <w:t xml:space="preserve">F/MF </w:t>
+      </w:r>
+      <w:r>
+        <w:rPr>
+          <w:rFonts w:ascii="Quattrocento Sans" w:eastAsia="Quattrocento Sans" w:hAnsi="Quattrocento Sans" w:cs="Quattrocento Sans"/>
+        </w:rPr>
+        <w:t>so</w:t>
+      </w:r>
+      <w:r>
+        <w:rPr>
+          <w:rFonts w:ascii="Quattrocento Sans" w:eastAsia="Quattrocento Sans" w:hAnsi="Quattrocento Sans" w:cs="Quattrocento Sans"/>
+        </w:rPr>
+        <w:t>b o nº 978236423, reside</w:t>
+      </w:r>
+      <w:r>
+        <w:rPr>
+          <w:rFonts w:ascii="Quattrocento Sans" w:eastAsia="Quattrocento Sans" w:hAnsi="Quattrocento Sans" w:cs="Quattrocento Sans"/>
+        </w:rPr>
+        <w:t>n</w:t>
+      </w:r>
+      <w:r>
+        <w:rPr>
+          <w:rFonts w:ascii="Quattrocento Sans" w:eastAsia="Quattrocento Sans" w:hAnsi="Quattrocento Sans" w:cs="Quattrocento Sans"/>
+        </w:rPr>
+        <w:t xml:space="preserve">te </w:t>
+      </w:r>
+      <w:r>
+        <w:rPr>
+          <w:rFonts w:ascii="Quattrocento Sans" w:eastAsia="Quattrocento Sans" w:hAnsi="Quattrocento Sans" w:cs="Quattrocento Sans"/>
+        </w:rPr>
+        <w:t>e domiciliad</w:t>
+      </w:r>
+      <w:r>
+        <w:rPr>
+          <w:rFonts w:ascii="Quattrocento Sans" w:eastAsia="Quattrocento Sans" w:hAnsi="Quattrocento Sans" w:cs="Quattrocento Sans"/>
+        </w:rPr>
+        <w:t xml:space="preserve">o </w:t>
+      </w:r>
+      <w:r>
+        <w:rPr>
+          <w:rFonts w:ascii="Quattrocento Sans" w:eastAsia="Quattrocento Sans" w:hAnsi="Quattrocento Sans" w:cs="Quattrocento Sans"/>
+        </w:rPr>
+        <w:t xml:space="preserve">à </w:t>
+      </w:r>
+      <w:r>
+        <w:rPr>
+          <w:rFonts w:ascii="Quattrocento Sans" w:eastAsia="Quattrocento Sans" w:hAnsi="Quattrocento Sans" w:cs="Quattrocento Sans"/>
+        </w:rPr>
+        <w:t xml:space="preserve">Capri, </w:t>
+      </w:r>
+      <w:r>
+        <w:rPr>
+          <w:rFonts w:ascii="Quattrocento Sans" w:eastAsia="Quattrocento Sans" w:hAnsi="Quattrocento Sans" w:cs="Quattrocento Sans"/>
+        </w:rPr>
+        <w:t>15</w:t>
+      </w:r>
+      <w:r>
+        <w:rPr>
+          <w:rFonts w:ascii="Quattrocento Sans" w:eastAsia="Quattrocento Sans" w:hAnsi="Quattrocento Sans" w:cs="Quattrocento Sans"/>
+        </w:rPr>
+        <w:t>1,</w:t>
+      </w:r>
+      <w:r>
+        <w:rPr>
+          <w:rFonts w:ascii="Quattrocento Sans" w:eastAsia="Quattrocento Sans" w:hAnsi="Quattrocento Sans" w:cs="Quattrocento Sans"/>
+        </w:rPr>
+        <w:t xml:space="preserve"> Mirando</w:t>
+      </w:r>
+      <w:r>
+        <w:rPr>
+          <w:rFonts w:ascii="Quattrocento Sans" w:eastAsia="Quattrocento Sans" w:hAnsi="Quattrocento Sans" w:cs="Quattrocento Sans"/>
+        </w:rPr>
+        <w:t>la</w:t>
+      </w:r>
+      <w:r>
+        <w:rPr>
+          <w:rFonts w:ascii="Quattrocento Sans" w:eastAsia="Quattrocento Sans" w:hAnsi="Quattrocento Sans" w:cs="Quattrocento Sans"/>
+        </w:rPr>
+        <w:t xml:space="preserve"> - </w:t>
+      </w:r>
+      <w:r>
+        <w:rPr>
+          <w:rFonts w:ascii="Quattrocento Sans" w:eastAsia="Quattrocento Sans" w:hAnsi="Quattrocento Sans" w:cs="Quattrocento Sans"/>
+        </w:rPr>
+        <w:t>American</w:t>
+      </w:r>
+      <w:r>
+        <w:rPr>
+          <w:rFonts w:ascii="Quattrocento Sans" w:eastAsia="Quattrocento Sans" w:hAnsi="Quattrocento Sans" w:cs="Quattrocento Sans"/>
+        </w:rPr>
+        <w:t xml:space="preserve">a </w:t>
+      </w:r>
+      <w:r>
+        <w:rPr>
+          <w:rFonts w:ascii="Quattrocento Sans" w:eastAsia="Quattrocento Sans" w:hAnsi="Quattrocento Sans" w:cs="Quattrocento Sans"/>
+        </w:rPr>
+        <w:t>/</w:t>
+      </w:r>
+      <w:r>
+        <w:rPr>
+          <w:rFonts w:ascii="Quattrocento Sans" w:eastAsia="Quattrocento Sans" w:hAnsi="Quattrocento Sans" w:cs="Quattrocento Sans"/>
+        </w:rPr>
+        <w:t>S</w:t>
+      </w:r>
+      <w:r>
+        <w:rPr>
+          <w:rFonts w:ascii="Quattrocento Sans" w:eastAsia="Quattrocento Sans" w:hAnsi="Quattrocento Sans" w:cs="Quattrocento Sans"/>
+        </w:rPr>
+        <w:t>P, C</w:t>
+      </w:r>
+      <w:r>
+        <w:rPr>
+          <w:rFonts w:ascii="Quattrocento Sans" w:eastAsia="Quattrocento Sans" w:hAnsi="Quattrocento Sans" w:cs="Quattrocento Sans"/>
+        </w:rPr>
+        <w:t>EP</w:t>
+      </w:r>
+      <w:r>
+        <w:rPr>
+          <w:rFonts w:ascii="Quattrocento Sans" w:eastAsia="Quattrocento Sans" w:hAnsi="Quattrocento Sans" w:cs="Quattrocento Sans"/>
+        </w:rPr>
+        <w:t>: 1347</w:t>
+      </w:r>
+      <w:r>
+        <w:rPr>
+          <w:rFonts w:ascii="Quattrocento Sans" w:eastAsia="Quattrocento Sans" w:hAnsi="Quattrocento Sans" w:cs="Quattrocento Sans"/>
+        </w:rPr>
+        <w:t>8</w:t>
+      </w:r>
+      <w:r>
+        <w:rPr>
+          <w:rFonts w:ascii="Quattrocento Sans" w:eastAsia="Quattrocento Sans" w:hAnsi="Quattrocento Sans" w:cs="Quattrocento Sans"/>
+        </w:rPr>
+        <w:t xml:space="preserve">854, </w:t>
+      </w:r>
+      <w:r>
+        <w:rPr>
+          <w:rFonts w:ascii="Quattrocento Sans" w:eastAsia="Quattrocento Sans" w:hAnsi="Quattrocento Sans" w:cs="Quattrocento Sans"/>
+        </w:rPr>
+        <w:t>te</w:t>
+      </w:r>
+      <w:r>
+        <w:rPr>
+          <w:rFonts w:ascii="Quattrocento Sans" w:eastAsia="Quattrocento Sans" w:hAnsi="Quattrocento Sans" w:cs="Quattrocento Sans"/>
+        </w:rPr>
+        <w:t xml:space="preserve">lefone: 19 </w:t>
+      </w:r>
+      <w:r>
+        <w:rPr>
+          <w:rFonts w:ascii="Quattrocento Sans" w:eastAsia="Quattrocento Sans" w:hAnsi="Quattrocento Sans" w:cs="Quattrocento Sans"/>
+        </w:rPr>
+        <w:t>9</w:t>
+      </w:r>
+      <w:r>
+        <w:rPr>
+          <w:rFonts w:ascii="Quattrocento Sans" w:eastAsia="Quattrocento Sans" w:hAnsi="Quattrocento Sans" w:cs="Quattrocento Sans"/>
+        </w:rPr>
+        <w:t>9389-6498,</w:t>
+      </w:r>
+      <w:r>
+        <w:rPr>
+          <w:rFonts w:ascii="Quattrocento Sans" w:eastAsia="Quattrocento Sans" w:hAnsi="Quattrocento Sans" w:cs="Quattrocento Sans"/>
+        </w:rPr>
+        <w:t xml:space="preserve"> e</w:t>
+      </w:r>
+      <w:r>
+        <w:rPr>
+          <w:rFonts w:ascii="Quattrocento Sans" w:eastAsia="Quattrocento Sans" w:hAnsi="Quattrocento Sans" w:cs="Quattrocento Sans"/>
+        </w:rPr>
+        <w:t>-mail: te</w:t>
+      </w:r>
+      <w:r>
+        <w:rPr>
+          <w:rFonts w:ascii="Quattrocento Sans" w:eastAsia="Quattrocento Sans" w:hAnsi="Quattrocento Sans" w:cs="Quattrocento Sans"/>
+        </w:rPr>
+        <w:t>d</w:t>
+      </w:r>
+      <w:r>
+        <w:rPr>
+          <w:rFonts w:ascii="Quattrocento Sans" w:eastAsia="Quattrocento Sans" w:hAnsi="Quattrocento Sans" w:cs="Quattrocento Sans"/>
+        </w:rPr>
+        <w:t>es</w:t>
+      </w:r>
+      <w:r>
+        <w:t>chied</w:t>
+      </w:r>
+      <w:r>
+        <w:rPr>
+          <w:rFonts w:ascii="Quattrocento Sans" w:eastAsia="Quattrocento Sans" w:hAnsi="Quattrocento Sans" w:cs="Quattrocento Sans"/>
+        </w:rPr>
+        <w:t>ua</w:t>
+      </w:r>
+      <w:r>
+        <w:rPr>
+          <w:rFonts w:ascii="Quattrocento Sans" w:eastAsia="Quattrocento Sans" w:hAnsi="Quattrocento Sans" w:cs="Quattrocento Sans"/>
+        </w:rPr>
+        <w:t>r</w:t>
+      </w:r>
+      <w:r>
+        <w:rPr>
+          <w:rFonts w:ascii="Quattrocento Sans" w:eastAsia="Quattrocento Sans" w:hAnsi="Quattrocento Sans" w:cs="Quattrocento Sans"/>
+        </w:rPr>
+        <w:t>do12@gmail.com.</w:t>
         <w:br/>
       </w:r>
     </w:p>
@@ -731,7 +726,6 @@
           <w:rFonts w:ascii="Quattrocento Sans" w:eastAsia="Quattrocento Sans" w:hAnsi="Quattrocento Sans" w:cs="Quattrocento Sans"/>
           <w:color w:val="000000"/>
         </w:rPr>
-        <w:lastRenderedPageBreak/>
         <w:t xml:space="preserve">contratuais; </w:t>
       </w:r>
       <w:proofErr w:type="gramStart"/>
@@ -1066,7 +1060,6 @@
           <w:rFonts w:ascii="Quattrocento Sans" w:eastAsia="Quattrocento Sans" w:hAnsi="Quattrocento Sans" w:cs="Quattrocento Sans"/>
           <w:b/>
         </w:rPr>
-        <w:lastRenderedPageBreak/>
         <w:t>CLÁUSULA NONA</w:t>
       </w:r>
       <w:r>
@@ -1165,7 +1158,7 @@
         <w:rPr>
           <w:rFonts w:ascii="Quattrocento Sans" w:eastAsia="Quattrocento Sans" w:hAnsi="Quattrocento Sans" w:cs="Quattrocento Sans"/>
         </w:rPr>
-        <w:t>19</w:t>
+        <w:t>20</w:t>
       </w:r>
       <w:r>
         <w:rPr>
@@ -1177,31 +1170,74 @@
         <w:rPr>
           <w:rFonts w:ascii="Quattrocento Sans" w:eastAsia="Quattrocento Sans" w:hAnsi="Quattrocento Sans" w:cs="Quattrocento Sans"/>
         </w:rPr>
+        <w:t xml:space="preserve"> 8</w:t>
+      </w:r>
+      <w:r>
+        <w:rPr>
+          <w:rFonts w:ascii="Quattrocento Sans" w:eastAsia="Quattrocento Sans" w:hAnsi="Quattrocento Sans" w:cs="Quattrocento Sans"/>
+        </w:rPr>
+        <w:t xml:space="preserve"> de</w:t>
+      </w:r>
+      <w:r>
+        <w:rPr>
+          <w:rFonts w:ascii="Quattrocento Sans" w:eastAsia="Quattrocento Sans" w:hAnsi="Quattrocento Sans" w:cs="Quattrocento Sans"/>
+        </w:rPr>
         <w:t xml:space="preserve"> </w:t>
       </w:r>
       <w:r>
         <w:rPr>
           <w:rFonts w:ascii="Quattrocento Sans" w:eastAsia="Quattrocento Sans" w:hAnsi="Quattrocento Sans" w:cs="Quattrocento Sans"/>
         </w:rPr>
-        <w:t xml:space="preserve">agosto </w:t>
-      </w:r>
-      <w:r>
-        <w:rPr>
-          <w:rFonts w:ascii="Quattrocento Sans" w:eastAsia="Quattrocento Sans" w:hAnsi="Quattrocento Sans" w:cs="Quattrocento Sans"/>
-        </w:rPr>
-        <w:t>d</w:t>
-      </w:r>
-      <w:r>
-        <w:rPr>
-          <w:rFonts w:ascii="Quattrocento Sans" w:eastAsia="Quattrocento Sans" w:hAnsi="Quattrocento Sans" w:cs="Quattrocento Sans"/>
-        </w:rPr>
-        <w:t>e 2</w:t>
-      </w:r>
-      <w:r>
-        <w:rPr>
-          <w:rFonts w:ascii="Quattrocento Sans" w:eastAsia="Quattrocento Sans" w:hAnsi="Quattrocento Sans" w:cs="Quattrocento Sans"/>
-        </w:rPr>
-        <w:t>025.</w:t>
+        <w:t>2</w:t>
+      </w:r>
+      <w:r>
+        <w:rPr>
+          <w:rFonts w:ascii="Quattrocento Sans" w:eastAsia="Quattrocento Sans" w:hAnsi="Quattrocento Sans" w:cs="Quattrocento Sans"/>
+        </w:rPr>
+        <w:t>0</w:t>
+      </w:r>
+      <w:r>
+        <w:rPr>
+          <w:rFonts w:ascii="Quattrocento Sans" w:eastAsia="Quattrocento Sans" w:hAnsi="Quattrocento Sans" w:cs="Quattrocento Sans"/>
+        </w:rPr>
+        <w:t>2</w:t>
+      </w:r>
+      <w:r>
+        <w:rPr>
+          <w:rFonts w:ascii="Quattrocento Sans" w:eastAsia="Quattrocento Sans" w:hAnsi="Quattrocento Sans" w:cs="Quattrocento Sans"/>
+        </w:rPr>
+        <w:t>5</w:t>
+      </w:r>
+      <w:r>
+        <w:rPr>
+          <w:rFonts w:ascii="Quattrocento Sans" w:eastAsia="Quattrocento Sans" w:hAnsi="Quattrocento Sans" w:cs="Quattrocento Sans"/>
+        </w:rPr>
+        <w:t>.</w:t>
+      </w:r>
+      <w:r>
+        <w:rPr>
+          <w:rFonts w:ascii="Quattrocento Sans" w:eastAsia="Quattrocento Sans" w:hAnsi="Quattrocento Sans" w:cs="Quattrocento Sans"/>
+        </w:rPr>
+      </w:r>
+      <w:r>
+        <w:rPr>
+          <w:rFonts w:ascii="Quattrocento Sans" w:eastAsia="Quattrocento Sans" w:hAnsi="Quattrocento Sans" w:cs="Quattrocento Sans"/>
+        </w:rPr>
+      </w:r>
+      <w:r>
+        <w:rPr>
+          <w:rFonts w:ascii="Quattrocento Sans" w:eastAsia="Quattrocento Sans" w:hAnsi="Quattrocento Sans" w:cs="Quattrocento Sans"/>
+        </w:rPr>
+      </w:r>
+      <w:r>
+        <w:rPr>
+          <w:rFonts w:ascii="Quattrocento Sans" w:eastAsia="Quattrocento Sans" w:hAnsi="Quattrocento Sans" w:cs="Quattrocento Sans"/>
+        </w:rPr>
+      </w:r>
+      <w:r>
+        <w:rPr>
+          <w:rFonts w:ascii="Quattrocento Sans" w:eastAsia="Quattrocento Sans" w:hAnsi="Quattrocento Sans" w:cs="Quattrocento Sans"/>
+        </w:rPr>
       </w:r>
     </w:p>
     <w:p>
@@ -1297,6 +1333,14 @@
           <w:u w:val="single"/>
         </w:rPr>
       </w:pPr>
+      <w:r>
+        <w:rPr>
+          <w:rFonts w:ascii="Quattrocento Sans" w:eastAsia="Quattrocento Sans" w:hAnsi="Quattrocento Sans" w:cs="Quattrocento Sans"/>
+          <w:b/>
+          <w:noProof/>
+          <w:u w:val="single"/>
+        </w:rPr>
+      </w:r>
     </w:p>
     <w:p>
       <w:pPr>
@@ -1351,7 +1395,7 @@
           <w:rFonts w:ascii="Quattrocento Sans" w:eastAsia="Quattrocento Sans" w:hAnsi="Quattrocento Sans" w:cs="Quattrocento Sans"/>
           <w:b/>
         </w:rPr>
-        <w:t>1231214</w:t>
+        <w:t>978236423</w:t>
       </w:r>
     </w:p>
     <w:sectPr>

</xml_diff>